<commit_message>
Add door and reed switch parts and circuits
</commit_message>
<xml_diff>
--- a/BOM.docx
+++ b/BOM.docx
@@ -1,6 +1,6 @@
 
 <file path=word/document.xml><?xml version="1.0" encoding="utf-8"?>
-<w:document xmlns:wpc="http://schemas.microsoft.com/office/word/2010/wordprocessingCanvas" xmlns:cx="http://schemas.microsoft.com/office/drawing/2014/chartex" xmlns:cx1="http://schemas.microsoft.com/office/drawing/2015/9/8/chartex" xmlns:cx2="http://schemas.microsoft.com/office/drawing/2015/10/21/chartex" xmlns:mc="http://schemas.openxmlformats.org/markup-compatibility/2006" xmlns:o="urn:schemas-microsoft-com:office:office" xmlns:r="http://schemas.openxmlformats.org/officeDocument/2006/relationships" xmlns:m="http://schemas.openxmlformats.org/officeDocument/2006/math" xmlns:v="urn:schemas-microsoft-com:vml" xmlns:wp14="http://schemas.microsoft.com/office/word/2010/wordprocessingDrawing" xmlns:wp="http://schemas.openxmlformats.org/drawingml/2006/wordprocessingDrawing" xmlns:w10="urn:schemas-microsoft-com:office:word" xmlns:w="http://schemas.openxmlformats.org/wordprocessingml/2006/main" xmlns:w14="http://schemas.microsoft.com/office/word/2010/wordml" xmlns:w15="http://schemas.microsoft.com/office/word/2012/wordml" xmlns:w16se="http://schemas.microsoft.com/office/word/2015/wordml/symex" xmlns:wpg="http://schemas.microsoft.com/office/word/2010/wordprocessingGroup" xmlns:wpi="http://schemas.microsoft.com/office/word/2010/wordprocessingInk" xmlns:wne="http://schemas.microsoft.com/office/word/2006/wordml" xmlns:wps="http://schemas.microsoft.com/office/word/2010/wordprocessingShape" mc:Ignorable="w14 w15 w16se wp14">
+<w:document xmlns:wpc="http://schemas.microsoft.com/office/word/2010/wordprocessingCanvas" xmlns:mc="http://schemas.openxmlformats.org/markup-compatibility/2006" xmlns:o="urn:schemas-microsoft-com:office:office" xmlns:r="http://schemas.openxmlformats.org/officeDocument/2006/relationships" xmlns:m="http://schemas.openxmlformats.org/officeDocument/2006/math" xmlns:v="urn:schemas-microsoft-com:vml" xmlns:wp14="http://schemas.microsoft.com/office/word/2010/wordprocessingDrawing" xmlns:wp="http://schemas.openxmlformats.org/drawingml/2006/wordprocessingDrawing" xmlns:w10="urn:schemas-microsoft-com:office:word" xmlns:w="http://schemas.openxmlformats.org/wordprocessingml/2006/main" xmlns:w14="http://schemas.microsoft.com/office/word/2010/wordml" xmlns:w15="http://schemas.microsoft.com/office/word/2012/wordml" xmlns:wpg="http://schemas.microsoft.com/office/word/2010/wordprocessingGroup" xmlns:wpi="http://schemas.microsoft.com/office/word/2010/wordprocessingInk" xmlns:wne="http://schemas.microsoft.com/office/word/2006/wordml" xmlns:wps="http://schemas.microsoft.com/office/word/2010/wordprocessingShape" mc:Ignorable="w14 w15 wp14">
   <w:body>
     <w:p>
       <w:pPr>
@@ -12,20 +12,17 @@
         <w:rPr>
           <w:lang w:val="bg-BG"/>
         </w:rPr>
-        <w:t>Плотери</w:t>
-      </w:r>
-      <w:bookmarkStart w:id="0" w:name="_GoBack"/>
-      <w:bookmarkEnd w:id="0"/>
-      <w:r>
-        <w:rPr>
-          <w:lang w:val="bg-BG"/>
-        </w:rPr>
-        <w:t>:</w:t>
+        <w:t>Плотери:</w:t>
       </w:r>
     </w:p>
     <w:p>
-      <w:r>
-        <w:t xml:space="preserve">x24 </w:t>
+      <w:proofErr w:type="gramStart"/>
+      <w:r>
+        <w:t>x24</w:t>
+      </w:r>
+      <w:proofErr w:type="gramEnd"/>
+      <w:r>
+        <w:t xml:space="preserve"> </w:t>
       </w:r>
       <w:r>
         <w:t xml:space="preserve">Transistors:  </w:t>
@@ -40,8 +37,13 @@
       </w:hyperlink>
     </w:p>
     <w:p>
-      <w:r>
-        <w:t xml:space="preserve">x16 </w:t>
+      <w:proofErr w:type="gramStart"/>
+      <w:r>
+        <w:t>x16</w:t>
+      </w:r>
+      <w:proofErr w:type="gramEnd"/>
+      <w:r>
+        <w:t xml:space="preserve"> </w:t>
       </w:r>
       <w:r>
         <w:t xml:space="preserve">Diodes: </w:t>
@@ -59,8 +61,13 @@
       </w:r>
     </w:p>
     <w:p>
-      <w:r>
-        <w:t xml:space="preserve">x8 </w:t>
+      <w:proofErr w:type="gramStart"/>
+      <w:r>
+        <w:t>x8</w:t>
+      </w:r>
+      <w:proofErr w:type="gramEnd"/>
+      <w:r>
+        <w:t xml:space="preserve"> </w:t>
       </w:r>
       <w:r>
         <w:t xml:space="preserve">Resistors: </w:t>
@@ -78,8 +85,21 @@
       </w:r>
     </w:p>
     <w:p>
-      <w:r>
-        <w:t>x4 Motora:</w:t>
+      <w:proofErr w:type="gramStart"/>
+      <w:r>
+        <w:t>x4</w:t>
+      </w:r>
+      <w:proofErr w:type="gramEnd"/>
+      <w:r>
+        <w:t xml:space="preserve"> </w:t>
+      </w:r>
+      <w:proofErr w:type="spellStart"/>
+      <w:r>
+        <w:t>Motora</w:t>
+      </w:r>
+      <w:proofErr w:type="spellEnd"/>
+      <w:r>
+        <w:t>:</w:t>
       </w:r>
     </w:p>
     <w:p/>
@@ -97,6 +117,130 @@
         <w:t>Врати:</w:t>
       </w:r>
     </w:p>
+    <w:p>
+      <w:r>
+        <w:rPr>
+          <w:lang w:val="bg-BG"/>
+        </w:rPr>
+        <w:t xml:space="preserve">L34SF6C IR </w:t>
+      </w:r>
+      <w:proofErr w:type="spellStart"/>
+      <w:r>
+        <w:rPr>
+          <w:lang w:val="bg-BG"/>
+        </w:rPr>
+        <w:t>diode</w:t>
+      </w:r>
+      <w:proofErr w:type="spellEnd"/>
+      <w:r>
+        <w:rPr>
+          <w:lang w:val="bg-BG"/>
+        </w:rPr>
+        <w:t xml:space="preserve"> 880nm @ 15mW</w:t>
+      </w:r>
+      <w:r>
+        <w:t xml:space="preserve">:  </w:t>
+      </w:r>
+      <w:r>
+        <w:t>https://store.comet.bg/Catalogue/Product/28947/</w:t>
+      </w:r>
+    </w:p>
+    <w:p>
+      <w:pPr>
+        <w:rPr>
+          <w:rStyle w:val="Hyperlink"/>
+        </w:rPr>
+      </w:pPr>
+      <w:r>
+        <w:t xml:space="preserve">RPT34PB3F IR transistor: </w:t>
+      </w:r>
+      <w:hyperlink r:id="rId7" w:anchor="e30%3D" w:history="1">
+        <w:r>
+          <w:rPr>
+            <w:rStyle w:val="Hyperlink"/>
+          </w:rPr>
+          <w:t>https://store.comet.bg/Catalogue/Product/23772/#e30%3D</w:t>
+        </w:r>
+      </w:hyperlink>
+    </w:p>
+    <w:p>
+      <w:pPr>
+        <w:rPr>
+          <w:rStyle w:val="Hyperlink"/>
+        </w:rPr>
+      </w:pPr>
+    </w:p>
+    <w:p>
+      <w:pPr>
+        <w:rPr>
+          <w:color w:val="000000" w:themeColor="text1"/>
+          <w:lang w:val="bg-BG"/>
+          <w14:shadow w14:blurRad="38100" w14:dist="19050" w14:dir="2700000" w14:sx="100000" w14:sy="100000" w14:kx="0" w14:ky="0" w14:algn="tl">
+            <w14:schemeClr w14:val="dk1">
+              <w14:alpha w14:val="60000"/>
+            </w14:schemeClr>
+          </w14:shadow>
+          <w14:textOutline w14:w="0" w14:cap="flat" w14:cmpd="sng" w14:algn="ctr">
+            <w14:noFill/>
+            <w14:prstDash w14:val="solid"/>
+            <w14:round/>
+          </w14:textOutline>
+        </w:rPr>
+      </w:pPr>
+      <w:r>
+        <w:rPr>
+          <w:color w:val="000000" w:themeColor="text1"/>
+          <w:lang w:val="bg-BG"/>
+          <w14:shadow w14:blurRad="38100" w14:dist="19050" w14:dir="2700000" w14:sx="100000" w14:sy="100000" w14:kx="0" w14:ky="0" w14:algn="tl">
+            <w14:schemeClr w14:val="dk1">
+              <w14:alpha w14:val="60000"/>
+            </w14:schemeClr>
+          </w14:shadow>
+          <w14:textOutline w14:w="0" w14:cap="flat" w14:cmpd="sng" w14:algn="ctr">
+            <w14:noFill/>
+            <w14:prstDash w14:val="solid"/>
+            <w14:round/>
+          </w14:textOutline>
+        </w:rPr>
+        <w:t xml:space="preserve">Да се провери в </w:t>
+      </w:r>
+      <w:r>
+        <w:rPr>
+          <w:color w:val="000000" w:themeColor="text1"/>
+          <w14:shadow w14:blurRad="38100" w14:dist="19050" w14:dir="2700000" w14:sx="100000" w14:sy="100000" w14:kx="0" w14:ky="0" w14:algn="tl">
+            <w14:schemeClr w14:val="dk1">
+              <w14:alpha w14:val="60000"/>
+            </w14:schemeClr>
+          </w14:shadow>
+          <w14:textOutline w14:w="0" w14:cap="flat" w14:cmpd="sng" w14:algn="ctr">
+            <w14:noFill/>
+            <w14:prstDash w14:val="solid"/>
+            <w14:round/>
+          </w14:textOutline>
+        </w:rPr>
+        <w:t xml:space="preserve">Comet </w:t>
+      </w:r>
+      <w:r>
+        <w:rPr>
+          <w:color w:val="000000" w:themeColor="text1"/>
+          <w:lang w:val="bg-BG"/>
+          <w14:shadow w14:blurRad="38100" w14:dist="19050" w14:dir="2700000" w14:sx="100000" w14:sy="100000" w14:kx="0" w14:ky="0" w14:algn="tl">
+            <w14:schemeClr w14:val="dk1">
+              <w14:alpha w14:val="60000"/>
+            </w14:schemeClr>
+          </w14:shadow>
+          <w14:textOutline w14:w="0" w14:cap="flat" w14:cmpd="sng" w14:algn="ctr">
+            <w14:noFill/>
+            <w14:prstDash w14:val="solid"/>
+            <w14:round/>
+          </w14:textOutline>
+        </w:rPr>
+        <w:t xml:space="preserve"> за рид ампули</w:t>
+      </w:r>
+      <w:bookmarkStart w:id="0" w:name="_GoBack"/>
+      <w:bookmarkEnd w:id="0"/>
+    </w:p>
+    <w:p/>
     <w:p/>
     <w:sectPr>
       <w:pgSz w:w="12240" w:h="15840"/>
@@ -109,7 +253,7 @@
 </file>
 
 <file path=word/styles.xml><?xml version="1.0" encoding="utf-8"?>
-<w:styles xmlns:mc="http://schemas.openxmlformats.org/markup-compatibility/2006" xmlns:r="http://schemas.openxmlformats.org/officeDocument/2006/relationships" xmlns:w="http://schemas.openxmlformats.org/wordprocessingml/2006/main" xmlns:w14="http://schemas.microsoft.com/office/word/2010/wordml" xmlns:w15="http://schemas.microsoft.com/office/word/2012/wordml" xmlns:w16se="http://schemas.microsoft.com/office/word/2015/wordml/symex" mc:Ignorable="w14 w15 w16se">
+<w:styles xmlns:mc="http://schemas.openxmlformats.org/markup-compatibility/2006" xmlns:r="http://schemas.openxmlformats.org/officeDocument/2006/relationships" xmlns:w="http://schemas.openxmlformats.org/wordprocessingml/2006/main" xmlns:w14="http://schemas.microsoft.com/office/word/2010/wordml" xmlns:w15="http://schemas.microsoft.com/office/word/2012/wordml" mc:Ignorable="w14 w15">
   <w:docDefaults>
     <w:rPrDefault>
       <w:rPr>
@@ -125,7 +269,7 @@
       </w:pPr>
     </w:pPrDefault>
   </w:docDefaults>
-  <w:latentStyles w:defLockedState="0" w:defUIPriority="99" w:defSemiHidden="0" w:defUnhideWhenUsed="0" w:defQFormat="0" w:count="372">
+  <w:latentStyles w:defLockedState="0" w:defUIPriority="99" w:defSemiHidden="0" w:defUnhideWhenUsed="0" w:defQFormat="0" w:count="371">
     <w:lsdException w:name="Normal" w:uiPriority="0" w:qFormat="1"/>
     <w:lsdException w:name="heading 1" w:uiPriority="9" w:qFormat="1"/>
     <w:lsdException w:name="heading 2" w:semiHidden="1" w:uiPriority="9" w:unhideWhenUsed="1" w:qFormat="1"/>
@@ -497,7 +641,6 @@
     <w:lsdException w:name="List Table 5 Dark Accent 6" w:uiPriority="50"/>
     <w:lsdException w:name="List Table 6 Colorful Accent 6" w:uiPriority="51"/>
     <w:lsdException w:name="List Table 7 Colorful Accent 6" w:uiPriority="52"/>
-    <w:lsdException w:name="Mention" w:semiHidden="1" w:unhideWhenUsed="1"/>
   </w:latentStyles>
   <w:style w:type="paragraph" w:default="1" w:styleId="Normal">
     <w:name w:val="Normal"/>

</xml_diff>